<commit_message>
update file pdf and doc
</commit_message>
<xml_diff>
--- a/task_2/RB-Raja Saputera-120140228-Tugas2-Pemweb.docx
+++ b/task_2/RB-Raja Saputera-120140228-Tugas2-Pemweb.docx
@@ -18,12 +18,27 @@
       </w:r>
     </w:p>
     <w:p>
+      <w:r>
+        <w:t xml:space="preserve">Link Github : </w:t>
+      </w:r>
+      <w:hyperlink r:id="rId4" w:history="1">
+        <w:r>
+          <w:rPr>
+            <w:rStyle w:val="Hyperlink"/>
+          </w:rPr>
+          <w:t>https://github.com/rajastra/Tugas-Pemograman-Web/tree/main/task_2</w:t>
+        </w:r>
+      </w:hyperlink>
+    </w:p>
+    <w:p>
       <w:pPr>
         <w:jc w:val="center"/>
       </w:pPr>
       <w:r>
         <w:t>Tugas individu 2</w:t>
       </w:r>
+      <w:bookmarkStart w:id="0" w:name="_GoBack"/>
+      <w:bookmarkEnd w:id="0"/>
     </w:p>
     <w:p>
       <w:r>
@@ -53,7 +68,7 @@
             <o:lock v:ext="edit" aspectratio="t"/>
           </v:shapetype>
           <v:shape id="_x0000_i1025" type="#_x0000_t75" style="width:451pt;height:215.4pt">
-            <v:imagedata r:id="rId4" o:title="index"/>
+            <v:imagedata r:id="rId5" o:title="index"/>
           </v:shape>
         </w:pict>
       </w:r>
@@ -66,8 +81,8 @@
     <w:p>
       <w:r>
         <w:pict>
-          <v:shape id="_x0000_i1029" type="#_x0000_t75" style="width:451pt;height:215.4pt">
-            <v:imagedata r:id="rId5" o:title="detail"/>
+          <v:shape id="_x0000_i1026" type="#_x0000_t75" style="width:451pt;height:215.4pt">
+            <v:imagedata r:id="rId6" o:title="detail"/>
           </v:shape>
         </w:pict>
       </w:r>
@@ -78,12 +93,10 @@
       </w:r>
     </w:p>
     <w:p>
-      <w:bookmarkStart w:id="0" w:name="_GoBack"/>
-      <w:bookmarkEnd w:id="0"/>
       <w:r>
         <w:pict>
-          <v:shape id="_x0000_i1030" type="#_x0000_t75" style="width:451pt;height:24.2pt">
-            <v:imagedata r:id="rId6" o:title="query"/>
+          <v:shape id="_x0000_i1027" type="#_x0000_t75" style="width:451pt;height:24.2pt">
+            <v:imagedata r:id="rId7" o:title="query"/>
           </v:shape>
         </w:pict>
       </w:r>
@@ -519,6 +532,17 @@
     <w:semiHidden/>
     <w:unhideWhenUsed/>
   </w:style>
+  <w:style w:type="character" w:styleId="Hyperlink">
+    <w:name w:val="Hyperlink"/>
+    <w:basedOn w:val="DefaultParagraphFont"/>
+    <w:uiPriority w:val="99"/>
+    <w:unhideWhenUsed/>
+    <w:rsid w:val="007361E4"/>
+    <w:rPr>
+      <w:color w:val="0563C1" w:themeColor="hyperlink"/>
+      <w:u w:val="single"/>
+    </w:rPr>
+  </w:style>
 </w:styles>
 </file>
 

</xml_diff>